<commit_message>
ajouts pour le rapport
J'ai ajouté des petites idées pour le rapport. Désolé c'est ptêtre pas
très bien rédigé. Sinon ce que t'as fait c'est nickel. Niveau
présentation jpense que de toute façon il va nous casser les couilles
celui là alors...
J'ai aussi ajouté des petits messages lors de l'ajout d'un commentaire.
</commit_message>
<xml_diff>
--- a/Projet Web .docx
+++ b/Projet Web .docx
@@ -1,6 +1,6 @@
 
 <file path=word/document.xml><?xml version="1.0" encoding="utf-8"?>
-<w:document xmlns:wpc="http://schemas.microsoft.com/office/word/2010/wordprocessingCanvas" xmlns:mo="http://schemas.microsoft.com/office/mac/office/2008/main" xmlns:mc="http://schemas.openxmlformats.org/markup-compatibility/2006" xmlns:mv="urn:schemas-microsoft-com:mac:vml" xmlns:o="urn:schemas-microsoft-com:office:office" xmlns:r="http://schemas.openxmlformats.org/officeDocument/2006/relationships" xmlns:m="http://schemas.openxmlformats.org/officeDocument/2006/math" xmlns:v="urn:schemas-microsoft-com:vml" xmlns:wp14="http://schemas.microsoft.com/office/word/2010/wordprocessingDrawing" xmlns:wp="http://schemas.openxmlformats.org/drawingml/2006/wordprocessingDrawing" xmlns:w10="urn:schemas-microsoft-com:office:word" xmlns:w="http://schemas.openxmlformats.org/wordprocessingml/2006/main" xmlns:w14="http://schemas.microsoft.com/office/word/2010/wordml" xmlns:wpg="http://schemas.microsoft.com/office/word/2010/wordprocessingGroup" xmlns:wpi="http://schemas.microsoft.com/office/word/2010/wordprocessingInk" xmlns:wne="http://schemas.microsoft.com/office/word/2006/wordml" xmlns:wps="http://schemas.microsoft.com/office/word/2010/wordprocessingShape" mc:Ignorable="w14 wp14">
+<w:document xmlns:wpc="http://schemas.microsoft.com/office/word/2010/wordprocessingCanvas" xmlns:mc="http://schemas.openxmlformats.org/markup-compatibility/2006" xmlns:o="urn:schemas-microsoft-com:office:office" xmlns:r="http://schemas.openxmlformats.org/officeDocument/2006/relationships" xmlns:m="http://schemas.openxmlformats.org/officeDocument/2006/math" xmlns:v="urn:schemas-microsoft-com:vml" xmlns:wp14="http://schemas.microsoft.com/office/word/2010/wordprocessingDrawing" xmlns:wp="http://schemas.openxmlformats.org/drawingml/2006/wordprocessingDrawing" xmlns:w10="urn:schemas-microsoft-com:office:word" xmlns:w="http://schemas.openxmlformats.org/wordprocessingml/2006/main" xmlns:w14="http://schemas.microsoft.com/office/word/2010/wordml" xmlns:w15="http://schemas.microsoft.com/office/word/2012/wordml" xmlns:wpg="http://schemas.microsoft.com/office/word/2010/wordprocessingGroup" xmlns:wpi="http://schemas.microsoft.com/office/word/2010/wordprocessingInk" xmlns:wne="http://schemas.microsoft.com/office/word/2006/wordml" xmlns:wps="http://schemas.microsoft.com/office/word/2010/wordprocessingShape" mc:Ignorable="w14 w15 wp14">
   <w:body>
     <w:p>
       <w:pPr>
@@ -84,8 +84,6 @@
       <w:r>
         <w:t xml:space="preserve">les </w:t>
       </w:r>
-      <w:bookmarkStart w:id="0" w:name="_GoBack"/>
-      <w:bookmarkEnd w:id="0"/>
       <w:r>
         <w:t>différents onglets permettant de naviguer à l’intérieur du site tel que :</w:t>
       </w:r>
@@ -255,13 +253,11 @@
     </w:p>
     <w:p>
       <w:r>
-        <w:t>Le catalogue peut se consulter sans passer par la recherche</w:t>
-      </w:r>
-      <w:proofErr w:type="gramStart"/>
-      <w:r>
-        <w:t>..</w:t>
-      </w:r>
-      <w:proofErr w:type="gramEnd"/>
+        <w:t>Le catalogue peut se consulte</w:t>
+      </w:r>
+      <w:r>
+        <w:t>r sans passer par la recherche.</w:t>
+      </w:r>
       <w:r>
         <w:t xml:space="preserve"> Une notice succincte de chaque livre est directement accessible dans l’onglet catalogue. La sélection d’un </w:t>
       </w:r>
@@ -338,18 +334,10 @@
         <w:t xml:space="preserve"> Cet ajout se fait en allant sur la notice détaillée du livre dans le catalogue. Les co</w:t>
       </w:r>
       <w:r>
-        <w:t xml:space="preserve">mmentaires sont insérés dans </w:t>
-      </w:r>
-      <w:proofErr w:type="gramStart"/>
-      <w:r>
-        <w:t xml:space="preserve">la </w:t>
-      </w:r>
-      <w:r>
-        <w:t>base</w:t>
-      </w:r>
-      <w:proofErr w:type="gramEnd"/>
-      <w:r>
-        <w:t xml:space="preserve"> de données et accessible à tous les lecteurs. Seul l’ajout nécessite une inscription du lecteur au préalable.</w:t>
+        <w:t xml:space="preserve">mmentaires sont insérés dans la </w:t>
+      </w:r>
+      <w:r>
+        <w:t>base de données et accessible à tous les lecteurs. Seul l’ajout nécessite une inscription du lecteur au préalable.</w:t>
       </w:r>
     </w:p>
     <w:p>
@@ -375,10 +363,16 @@
       <w:r>
         <w:t xml:space="preserve"> pour localiser et venir à la bibliothèque</w:t>
       </w:r>
+      <w:r>
+        <w:t>.</w:t>
+      </w:r>
     </w:p>
     <w:p>
       <w:r>
         <w:t>Le règlement intérieur est consultable sur le site web</w:t>
+      </w:r>
+      <w:r>
+        <w:t>.</w:t>
       </w:r>
     </w:p>
     <w:p>
@@ -423,23 +417,154 @@
     </w:p>
     <w:p>
       <w:r>
-        <w:t xml:space="preserve">Utilisations des requêtes préparées </w:t>
-      </w:r>
-    </w:p>
-    <w:p>
-      <w:r>
         <w:t>Utilisation</w:t>
       </w:r>
       <w:r>
+        <w:t xml:space="preserve"> des requêtes préparées </w:t>
+      </w:r>
+      <w:r>
+        <w:t xml:space="preserve">avec </w:t>
+      </w:r>
+      <w:proofErr w:type="spellStart"/>
+      <w:r>
+        <w:t>mysqli</w:t>
+      </w:r>
+      <w:r>
+        <w:t>.</w:t>
+      </w:r>
+    </w:p>
+    <w:p>
+      <w:proofErr w:type="spellEnd"/>
+      <w:r>
+        <w:t xml:space="preserve">Utilisation des variables $_SESSION, $_POST et $_GET de </w:t>
+      </w:r>
+      <w:proofErr w:type="spellStart"/>
+      <w:r>
+        <w:t>php</w:t>
+      </w:r>
+      <w:proofErr w:type="spellEnd"/>
+      <w:r>
+        <w:t xml:space="preserve"> respectivement pour conserver les informations de l’utilisateur connecté, pour récupérer les informations des formulaires, pour transmettre une donnée </w:t>
+      </w:r>
+      <w:r>
+        <w:t xml:space="preserve">d’un page </w:t>
+      </w:r>
+      <w:r>
+        <w:t xml:space="preserve">à </w:t>
+      </w:r>
+      <w:r>
+        <w:t xml:space="preserve">une autre (cf. </w:t>
+      </w:r>
+      <w:proofErr w:type="spellStart"/>
+      <w:r>
+        <w:t>cataologue.php</w:t>
+      </w:r>
+      <w:proofErr w:type="spellEnd"/>
+      <w:r>
+        <w:t xml:space="preserve"> -&gt; </w:t>
+      </w:r>
+      <w:proofErr w:type="spellStart"/>
+      <w:r>
+        <w:t>pageLivre.php</w:t>
+      </w:r>
+      <w:proofErr w:type="spellEnd"/>
+      <w:r>
+        <w:t>).</w:t>
+      </w:r>
+    </w:p>
+    <w:p>
+      <w:r>
+        <w:t xml:space="preserve">Les mots de passes sont enregistrés crypté dans la base de données grâce à la fonction </w:t>
+      </w:r>
+      <w:proofErr w:type="spellStart"/>
+      <w:r>
+        <w:rPr>
+          <w:i/>
+        </w:rPr>
+        <w:t>crypt</w:t>
+      </w:r>
+      <w:proofErr w:type="spellEnd"/>
+      <w:r>
         <w:t xml:space="preserve"> de </w:t>
       </w:r>
       <w:proofErr w:type="spellStart"/>
       <w:r>
+        <w:t>php</w:t>
+      </w:r>
+      <w:proofErr w:type="spellEnd"/>
+      <w:r>
+        <w:t>. Lors d’une connexion, le mot de passe fourni est donc crypté de la même façon avant de le comparer à la base de données. (Pour tester les sessions, tous les lecteurs ont pour mot de passe « </w:t>
+      </w:r>
+      <w:proofErr w:type="spellStart"/>
+      <w:r>
+        <w:t>mdptest</w:t>
+      </w:r>
+      <w:proofErr w:type="spellEnd"/>
+      <w:r>
+        <w:t> » et les bibliothécaires ont respectivement « </w:t>
+      </w:r>
+      <w:proofErr w:type="spellStart"/>
+      <w:r>
+        <w:t>eric</w:t>
+      </w:r>
+      <w:proofErr w:type="spellEnd"/>
+      <w:r>
+        <w:t> » et « </w:t>
+      </w:r>
+      <w:proofErr w:type="spellStart"/>
+      <w:r>
+        <w:t>cedric</w:t>
+      </w:r>
+      <w:proofErr w:type="spellEnd"/>
+      <w:r>
+        <w:t xml:space="preserve"> » pour </w:t>
+      </w:r>
+      <w:proofErr w:type="spellStart"/>
+      <w:r>
+        <w:t>lGandois</w:t>
+      </w:r>
+      <w:proofErr w:type="spellEnd"/>
+      <w:r>
+        <w:t xml:space="preserve"> et jGamain.</w:t>
+      </w:r>
+      <w:r>
+        <w:t>)</w:t>
+      </w:r>
+      <w:bookmarkStart w:id="0" w:name="_GoBack"/>
+      <w:bookmarkEnd w:id="0"/>
+    </w:p>
+    <w:p>
+      <w:r>
+        <w:t>Utilisation</w:t>
+      </w:r>
+      <w:r>
+        <w:t xml:space="preserve"> de </w:t>
+      </w:r>
+      <w:proofErr w:type="spellStart"/>
+      <w:r>
         <w:t>jquery</w:t>
       </w:r>
       <w:proofErr w:type="spellEnd"/>
       <w:r>
-        <w:t xml:space="preserve"> pour …</w:t>
+        <w:t xml:space="preserve"> pour ajouter quelques animations au site telles que l’apparition des formulaires de recherche et d’ajout de livre</w:t>
+      </w:r>
+      <w:r>
+        <w:t xml:space="preserve"> lors d’un clic sur le lien correspondant. Apparition d’une boîte de dialogue permettant la connexion d’un utilisateur lors d’un clic sur l’onglet « Mon compte » lorsque personne n’est connecté. Disparition de cette </w:t>
+      </w:r>
+      <w:r>
+        <w:lastRenderedPageBreak/>
+        <w:t xml:space="preserve">même boîte lors d’un clic à l’extérieur. Une petite animation lors du survol du menu permet d’ajouter un peu de couleur et le marquage de l’onglet actif se fait grâce à l’appel de la fonction </w:t>
+      </w:r>
+      <w:proofErr w:type="spellStart"/>
+      <w:r>
+        <w:rPr>
+          <w:i/>
+        </w:rPr>
+        <w:t>headerActive</w:t>
+      </w:r>
+      <w:proofErr w:type="spellEnd"/>
+      <w:r>
+        <w:t>.</w:t>
       </w:r>
     </w:p>
     <w:p/>
@@ -455,7 +580,7 @@
 </file>
 
 <file path=word/numbering.xml><?xml version="1.0" encoding="utf-8"?>
-<w:numbering xmlns:wpc="http://schemas.microsoft.com/office/word/2010/wordprocessingCanvas" xmlns:mo="http://schemas.microsoft.com/office/mac/office/2008/main" xmlns:mc="http://schemas.openxmlformats.org/markup-compatibility/2006" xmlns:mv="urn:schemas-microsoft-com:mac:vml" xmlns:o="urn:schemas-microsoft-com:office:office" xmlns:r="http://schemas.openxmlformats.org/officeDocument/2006/relationships" xmlns:m="http://schemas.openxmlformats.org/officeDocument/2006/math" xmlns:v="urn:schemas-microsoft-com:vml" xmlns:wp14="http://schemas.microsoft.com/office/word/2010/wordprocessingDrawing" xmlns:wp="http://schemas.openxmlformats.org/drawingml/2006/wordprocessingDrawing" xmlns:w10="urn:schemas-microsoft-com:office:word" xmlns:w="http://schemas.openxmlformats.org/wordprocessingml/2006/main" xmlns:w14="http://schemas.microsoft.com/office/word/2010/wordml" xmlns:wpg="http://schemas.microsoft.com/office/word/2010/wordprocessingGroup" xmlns:wpi="http://schemas.microsoft.com/office/word/2010/wordprocessingInk" xmlns:wne="http://schemas.microsoft.com/office/word/2006/wordml" xmlns:wps="http://schemas.microsoft.com/office/word/2010/wordprocessingShape" mc:Ignorable="w14 wp14">
+<w:numbering xmlns:wpc="http://schemas.microsoft.com/office/word/2010/wordprocessingCanvas" xmlns:mc="http://schemas.openxmlformats.org/markup-compatibility/2006" xmlns:o="urn:schemas-microsoft-com:office:office" xmlns:r="http://schemas.openxmlformats.org/officeDocument/2006/relationships" xmlns:m="http://schemas.openxmlformats.org/officeDocument/2006/math" xmlns:v="urn:schemas-microsoft-com:vml" xmlns:wp14="http://schemas.microsoft.com/office/word/2010/wordprocessingDrawing" xmlns:wp="http://schemas.openxmlformats.org/drawingml/2006/wordprocessingDrawing" xmlns:w10="urn:schemas-microsoft-com:office:word" xmlns:w="http://schemas.openxmlformats.org/wordprocessingml/2006/main" xmlns:w14="http://schemas.microsoft.com/office/word/2010/wordml" xmlns:w15="http://schemas.microsoft.com/office/word/2012/wordml" xmlns:wpg="http://schemas.microsoft.com/office/word/2010/wordprocessingGroup" xmlns:wpi="http://schemas.microsoft.com/office/word/2010/wordprocessingInk" xmlns:wne="http://schemas.microsoft.com/office/word/2006/wordml" xmlns:wps="http://schemas.microsoft.com/office/word/2010/wordprocessingShape" mc:Ignorable="w14 w15 wp14">
   <w:abstractNum w:abstractNumId="0">
     <w:nsid w:val="1C9F367A"/>
     <w:multiLevelType w:val="hybridMultilevel"/>
@@ -808,7 +933,7 @@
 </file>
 
 <file path=word/styles.xml><?xml version="1.0" encoding="utf-8"?>
-<w:styles xmlns:mc="http://schemas.openxmlformats.org/markup-compatibility/2006" xmlns:r="http://schemas.openxmlformats.org/officeDocument/2006/relationships" xmlns:w="http://schemas.openxmlformats.org/wordprocessingml/2006/main" xmlns:w14="http://schemas.microsoft.com/office/word/2010/wordml" mc:Ignorable="w14">
+<w:styles xmlns:mc="http://schemas.openxmlformats.org/markup-compatibility/2006" xmlns:r="http://schemas.openxmlformats.org/officeDocument/2006/relationships" xmlns:w="http://schemas.openxmlformats.org/wordprocessingml/2006/main" xmlns:w14="http://schemas.microsoft.com/office/word/2010/wordml" xmlns:w15="http://schemas.microsoft.com/office/word/2012/wordml" mc:Ignorable="w14 w15">
   <w:docDefaults>
     <w:rPrDefault>
       <w:rPr>
@@ -820,385 +945,369 @@
     </w:rPrDefault>
     <w:pPrDefault/>
   </w:docDefaults>
-  <w:latentStyles w:defLockedState="0" w:defUIPriority="99" w:defSemiHidden="1" w:defUnhideWhenUsed="1" w:defQFormat="0" w:count="276">
-    <w:lsdException w:name="Normal" w:semiHidden="0" w:uiPriority="0" w:unhideWhenUsed="0" w:qFormat="1"/>
-    <w:lsdException w:name="heading 1" w:semiHidden="0" w:uiPriority="9" w:unhideWhenUsed="0" w:qFormat="1"/>
-    <w:lsdException w:name="heading 2" w:uiPriority="9" w:qFormat="1"/>
-    <w:lsdException w:name="heading 3" w:uiPriority="9" w:qFormat="1"/>
-    <w:lsdException w:name="heading 4" w:uiPriority="9" w:qFormat="1"/>
-    <w:lsdException w:name="heading 5" w:uiPriority="9" w:qFormat="1"/>
-    <w:lsdException w:name="heading 6" w:uiPriority="9" w:qFormat="1"/>
-    <w:lsdException w:name="heading 7" w:uiPriority="9" w:qFormat="1"/>
-    <w:lsdException w:name="heading 8" w:uiPriority="9" w:qFormat="1"/>
-    <w:lsdException w:name="heading 9" w:uiPriority="9" w:qFormat="1"/>
-    <w:lsdException w:name="toc 1" w:uiPriority="39"/>
-    <w:lsdException w:name="toc 2" w:uiPriority="39"/>
-    <w:lsdException w:name="toc 3" w:uiPriority="39"/>
-    <w:lsdException w:name="toc 4" w:uiPriority="39"/>
-    <w:lsdException w:name="toc 5" w:uiPriority="39"/>
-    <w:lsdException w:name="toc 6" w:uiPriority="39"/>
-    <w:lsdException w:name="toc 7" w:uiPriority="39"/>
-    <w:lsdException w:name="toc 8" w:uiPriority="39"/>
-    <w:lsdException w:name="toc 9" w:uiPriority="39"/>
-    <w:lsdException w:name="caption" w:uiPriority="35" w:qFormat="1"/>
-    <w:lsdException w:name="Title" w:semiHidden="0" w:uiPriority="10" w:unhideWhenUsed="0" w:qFormat="1"/>
-    <w:lsdException w:name="Default Paragraph Font" w:uiPriority="1"/>
-    <w:lsdException w:name="Subtitle" w:semiHidden="0" w:uiPriority="11" w:unhideWhenUsed="0" w:qFormat="1"/>
-    <w:lsdException w:name="Strong" w:semiHidden="0" w:uiPriority="22" w:unhideWhenUsed="0" w:qFormat="1"/>
-    <w:lsdException w:name="Emphasis" w:semiHidden="0" w:uiPriority="20" w:unhideWhenUsed="0" w:qFormat="1"/>
-    <w:lsdException w:name="Table Grid" w:semiHidden="0" w:uiPriority="59" w:unhideWhenUsed="0"/>
-    <w:lsdException w:name="Placeholder Text" w:unhideWhenUsed="0"/>
-    <w:lsdException w:name="No Spacing" w:semiHidden="0" w:uiPriority="1" w:unhideWhenUsed="0" w:qFormat="1"/>
-    <w:lsdException w:name="Light Shading" w:semiHidden="0" w:uiPriority="60" w:unhideWhenUsed="0"/>
-    <w:lsdException w:name="Light List" w:semiHidden="0" w:uiPriority="61" w:unhideWhenUsed="0"/>
-    <w:lsdException w:name="Light Grid" w:semiHidden="0" w:uiPriority="62" w:unhideWhenUsed="0"/>
-    <w:lsdException w:name="Medium Shading 1" w:semiHidden="0" w:uiPriority="63" w:unhideWhenUsed="0"/>
-    <w:lsdException w:name="Medium Shading 2" w:semiHidden="0" w:uiPriority="64" w:unhideWhenUsed="0"/>
-    <w:lsdException w:name="Medium List 1" w:semiHidden="0" w:uiPriority="65" w:unhideWhenUsed="0"/>
-    <w:lsdException w:name="Medium List 2" w:semiHidden="0" w:uiPriority="66" w:unhideWhenUsed="0"/>
-    <w:lsdException w:name="Medium Grid 1" w:semiHidden="0" w:uiPriority="67" w:unhideWhenUsed="0"/>
-    <w:lsdException w:name="Medium Grid 2" w:semiHidden="0" w:uiPriority="68" w:unhideWhenUsed="0"/>
-    <w:lsdException w:name="Medium Grid 3" w:semiHidden="0" w:uiPriority="69" w:unhideWhenUsed="0"/>
-    <w:lsdException w:name="Dark List" w:semiHidden="0" w:uiPriority="70" w:unhideWhenUsed="0"/>
-    <w:lsdException w:name="Colorful Shading" w:semiHidden="0" w:uiPriority="71" w:unhideWhenUsed="0"/>
-    <w:lsdException w:name="Colorful List" w:semiHidden="0" w:uiPriority="72" w:unhideWhenUsed="0"/>
-    <w:lsdException w:name="Colorful Grid" w:semiHidden="0" w:uiPriority="73" w:unhideWhenUsed="0"/>
-    <w:lsdException w:name="Light Shading Accent 1" w:semiHidden="0" w:uiPriority="60" w:unhideWhenUsed="0"/>
-    <w:lsdException w:name="Light List Accent 1" w:semiHidden="0" w:uiPriority="61" w:unhideWhenUsed="0"/>
-    <w:lsdException w:name="Light Grid Accent 1" w:semiHidden="0" w:uiPriority="62" w:unhideWhenUsed="0"/>
-    <w:lsdException w:name="Medium Shading 1 Accent 1" w:semiHidden="0" w:uiPriority="63" w:unhideWhenUsed="0"/>
-    <w:lsdException w:name="Medium Shading 2 Accent 1" w:semiHidden="0" w:uiPriority="64" w:unhideWhenUsed="0"/>
-    <w:lsdException w:name="Medium List 1 Accent 1" w:semiHidden="0" w:uiPriority="65" w:unhideWhenUsed="0"/>
-    <w:lsdException w:name="Revision" w:unhideWhenUsed="0"/>
-    <w:lsdException w:name="List Paragraph" w:semiHidden="0" w:uiPriority="34" w:unhideWhenUsed="0" w:qFormat="1"/>
-    <w:lsdException w:name="Quote" w:semiHidden="0" w:uiPriority="29" w:unhideWhenUsed="0" w:qFormat="1"/>
-    <w:lsdException w:name="Intense Quote" w:semiHidden="0" w:uiPriority="30" w:unhideWhenUsed="0" w:qFormat="1"/>
-    <w:lsdException w:name="Medium List 2 Accent 1" w:semiHidden="0" w:uiPriority="66" w:unhideWhenUsed="0"/>
-    <w:lsdException w:name="Medium Grid 1 Accent 1" w:semiHidden="0" w:uiPriority="67" w:unhideWhenUsed="0"/>
-    <w:lsdException w:name="Medium Grid 2 Accent 1" w:semiHidden="0" w:uiPriority="68" w:unhideWhenUsed="0"/>
-    <w:lsdException w:name="Medium Grid 3 Accent 1" w:semiHidden="0" w:uiPriority="69" w:unhideWhenUsed="0"/>
-    <w:lsdException w:name="Dark List Accent 1" w:semiHidden="0" w:uiPriority="70" w:unhideWhenUsed="0"/>
-    <w:lsdException w:name="Colorful Shading Accent 1" w:semiHidden="0" w:uiPriority="71" w:unhideWhenUsed="0"/>
-    <w:lsdException w:name="Colorful List Accent 1" w:semiHidden="0" w:uiPriority="72" w:unhideWhenUsed="0"/>
-    <w:lsdException w:name="Colorful Grid Accent 1" w:semiHidden="0" w:uiPriority="73" w:unhideWhenUsed="0"/>
-    <w:lsdException w:name="Light Shading Accent 2" w:semiHidden="0" w:uiPriority="60" w:unhideWhenUsed="0"/>
-    <w:lsdException w:name="Light List Accent 2" w:semiHidden="0" w:uiPriority="61" w:unhideWhenUsed="0"/>
-    <w:lsdException w:name="Light Grid Accent 2" w:semiHidden="0" w:uiPriority="62" w:unhideWhenUsed="0"/>
-    <w:lsdException w:name="Medium Shading 1 Accent 2" w:semiHidden="0" w:uiPriority="63" w:unhideWhenUsed="0"/>
-    <w:lsdException w:name="Medium Shading 2 Accent 2" w:semiHidden="0" w:uiPriority="64" w:unhideWhenUsed="0"/>
-    <w:lsdException w:name="Medium List 1 Accent 2" w:semiHidden="0" w:uiPriority="65" w:unhideWhenUsed="0"/>
-    <w:lsdException w:name="Medium List 2 Accent 2" w:semiHidden="0" w:uiPriority="66" w:unhideWhenUsed="0"/>
-    <w:lsdException w:name="Medium Grid 1 Accent 2" w:semiHidden="0" w:uiPriority="67" w:unhideWhenUsed="0"/>
-    <w:lsdException w:name="Medium Grid 2 Accent 2" w:semiHidden="0" w:uiPriority="68" w:unhideWhenUsed="0"/>
-    <w:lsdException w:name="Medium Grid 3 Accent 2" w:semiHidden="0" w:uiPriority="69" w:unhideWhenUsed="0"/>
-    <w:lsdException w:name="Dark List Accent 2" w:semiHidden="0" w:uiPriority="70" w:unhideWhenUsed="0"/>
-    <w:lsdException w:name="Colorful Shading Accent 2" w:semiHidden="0" w:uiPriority="71" w:unhideWhenUsed="0"/>
-    <w:lsdException w:name="Colorful List Accent 2" w:semiHidden="0" w:uiPriority="72" w:unhideWhenUsed="0"/>
-    <w:lsdException w:name="Colorful Grid Accent 2" w:semiHidden="0" w:uiPriority="73" w:unhideWhenUsed="0"/>
-    <w:lsdException w:name="Light Shading Accent 3" w:semiHidden="0" w:uiPriority="60" w:unhideWhenUsed="0"/>
-    <w:lsdException w:name="Light List Accent 3" w:semiHidden="0" w:uiPriority="61" w:unhideWhenUsed="0"/>
-    <w:lsdException w:name="Light Grid Accent 3" w:semiHidden="0" w:uiPriority="62" w:unhideWhenUsed="0"/>
-    <w:lsdException w:name="Medium Shading 1 Accent 3" w:semiHidden="0" w:uiPriority="63" w:unhideWhenUsed="0"/>
-    <w:lsdException w:name="Medium Shading 2 Accent 3" w:semiHidden="0" w:uiPriority="64" w:unhideWhenUsed="0"/>
-    <w:lsdException w:name="Medium List 1 Accent 3" w:semiHidden="0" w:uiPriority="65" w:unhideWhenUsed="0"/>
-    <w:lsdException w:name="Medium List 2 Accent 3" w:semiHidden="0" w:uiPriority="66" w:unhideWhenUsed="0"/>
-    <w:lsdException w:name="Medium Grid 1 Accent 3" w:semiHidden="0" w:uiPriority="67" w:unhideWhenUsed="0"/>
-    <w:lsdException w:name="Medium Grid 2 Accent 3" w:semiHidden="0" w:uiPriority="68" w:unhideWhenUsed="0"/>
-    <w:lsdException w:name="Medium Grid 3 Accent 3" w:semiHidden="0" w:uiPriority="69" w:unhideWhenUsed="0"/>
-    <w:lsdException w:name="Dark List Accent 3" w:semiHidden="0" w:uiPriority="70" w:unhideWhenUsed="0"/>
-    <w:lsdException w:name="Colorful Shading Accent 3" w:semiHidden="0" w:uiPriority="71" w:unhideWhenUsed="0"/>
-    <w:lsdException w:name="Colorful List Accent 3" w:semiHidden="0" w:uiPriority="72" w:unhideWhenUsed="0"/>
-    <w:lsdException w:name="Colorful Grid Accent 3" w:semiHidden="0" w:uiPriority="73" w:unhideWhenUsed="0"/>
-    <w:lsdException w:name="Light Shading Accent 4" w:semiHidden="0" w:uiPriority="60" w:unhideWhenUsed="0"/>
-    <w:lsdException w:name="Light List Accent 4" w:semiHidden="0" w:uiPriority="61" w:unhideWhenUsed="0"/>
-    <w:lsdException w:name="Light Grid Accent 4" w:semiHidden="0" w:uiPriority="62" w:unhideWhenUsed="0"/>
-    <w:lsdException w:name="Medium Shading 1 Accent 4" w:semiHidden="0" w:uiPriority="63" w:unhideWhenUsed="0"/>
-    <w:lsdException w:name="Medium Shading 2 Accent 4" w:semiHidden="0" w:uiPriority="64" w:unhideWhenUsed="0"/>
-    <w:lsdException w:name="Medium List 1 Accent 4" w:semiHidden="0" w:uiPriority="65" w:unhideWhenUsed="0"/>
-    <w:lsdException w:name="Medium List 2 Accent 4" w:semiHidden="0" w:uiPriority="66" w:unhideWhenUsed="0"/>
-    <w:lsdException w:name="Medium Grid 1 Accent 4" w:semiHidden="0" w:uiPriority="67" w:unhideWhenUsed="0"/>
-    <w:lsdException w:name="Medium Grid 2 Accent 4" w:semiHidden="0" w:uiPriority="68" w:unhideWhenUsed="0"/>
-    <w:lsdException w:name="Medium Grid 3 Accent 4" w:semiHidden="0" w:uiPriority="69" w:unhideWhenUsed="0"/>
-    <w:lsdException w:name="Dark List Accent 4" w:semiHidden="0" w:uiPriority="70" w:unhideWhenUsed="0"/>
-    <w:lsdException w:name="Colorful Shading Accent 4" w:semiHidden="0" w:uiPriority="71" w:unhideWhenUsed="0"/>
-    <w:lsdException w:name="Colorful List Accent 4" w:semiHidden="0" w:uiPriority="72" w:unhideWhenUsed="0"/>
-    <w:lsdException w:name="Colorful Grid Accent 4" w:semiHidden="0" w:uiPriority="73" w:unhideWhenUsed="0"/>
-    <w:lsdException w:name="Light Shading Accent 5" w:semiHidden="0" w:uiPriority="60" w:unhideWhenUsed="0"/>
-    <w:lsdException w:name="Light List Accent 5" w:semiHidden="0" w:uiPriority="61" w:unhideWhenUsed="0"/>
-    <w:lsdException w:name="Light Grid Accent 5" w:semiHidden="0" w:uiPriority="62" w:unhideWhenUsed="0"/>
-    <w:lsdException w:name="Medium Shading 1 Accent 5" w:semiHidden="0" w:uiPriority="63" w:unhideWhenUsed="0"/>
-    <w:lsdException w:name="Medium Shading 2 Accent 5" w:semiHidden="0" w:uiPriority="64" w:unhideWhenUsed="0"/>
-    <w:lsdException w:name="Medium List 1 Accent 5" w:semiHidden="0" w:uiPriority="65" w:unhideWhenUsed="0"/>
-    <w:lsdException w:name="Medium List 2 Accent 5" w:semiHidden="0" w:uiPriority="66" w:unhideWhenUsed="0"/>
-    <w:lsdException w:name="Medium Grid 1 Accent 5" w:semiHidden="0" w:uiPriority="67" w:unhideWhenUsed="0"/>
-    <w:lsdException w:name="Medium Grid 2 Accent 5" w:semiHidden="0" w:uiPriority="68" w:unhideWhenUsed="0"/>
-    <w:lsdException w:name="Medium Grid 3 Accent 5" w:semiHidden="0" w:uiPriority="69" w:unhideWhenUsed="0"/>
-    <w:lsdException w:name="Dark List Accent 5" w:semiHidden="0" w:uiPriority="70" w:unhideWhenUsed="0"/>
-    <w:lsdException w:name="Colorful Shading Accent 5" w:semiHidden="0" w:uiPriority="71" w:unhideWhenUsed="0"/>
-    <w:lsdException w:name="Colorful List Accent 5" w:semiHidden="0" w:uiPriority="72" w:unhideWhenUsed="0"/>
-    <w:lsdException w:name="Colorful Grid Accent 5" w:semiHidden="0" w:uiPriority="73" w:unhideWhenUsed="0"/>
-    <w:lsdException w:name="Light Shading Accent 6" w:semiHidden="0" w:uiPriority="60" w:unhideWhenUsed="0"/>
-    <w:lsdException w:name="Light List Accent 6" w:semiHidden="0" w:uiPriority="61" w:unhideWhenUsed="0"/>
-    <w:lsdException w:name="Light Grid Accent 6" w:semiHidden="0" w:uiPriority="62" w:unhideWhenUsed="0"/>
-    <w:lsdException w:name="Medium Shading 1 Accent 6" w:semiHidden="0" w:uiPriority="63" w:unhideWhenUsed="0"/>
-    <w:lsdException w:name="Medium Shading 2 Accent 6" w:semiHidden="0" w:uiPriority="64" w:unhideWhenUsed="0"/>
-    <w:lsdException w:name="Medium List 1 Accent 6" w:semiHidden="0" w:uiPriority="65" w:unhideWhenUsed="0"/>
-    <w:lsdException w:name="Medium List 2 Accent 6" w:semiHidden="0" w:uiPriority="66" w:unhideWhenUsed="0"/>
-    <w:lsdException w:name="Medium Grid 1 Accent 6" w:semiHidden="0" w:uiPriority="67" w:unhideWhenUsed="0"/>
-    <w:lsdException w:name="Medium Grid 2 Accent 6" w:semiHidden="0" w:uiPriority="68" w:unhideWhenUsed="0"/>
-    <w:lsdException w:name="Medium Grid 3 Accent 6" w:semiHidden="0" w:uiPriority="69" w:unhideWhenUsed="0"/>
-    <w:lsdException w:name="Dark List Accent 6" w:semiHidden="0" w:uiPriority="70" w:unhideWhenUsed="0"/>
-    <w:lsdException w:name="Colorful Shading Accent 6" w:semiHidden="0" w:uiPriority="71" w:unhideWhenUsed="0"/>
-    <w:lsdException w:name="Colorful List Accent 6" w:semiHidden="0" w:uiPriority="72" w:unhideWhenUsed="0"/>
-    <w:lsdException w:name="Colorful Grid Accent 6" w:semiHidden="0" w:uiPriority="73" w:unhideWhenUsed="0"/>
-    <w:lsdException w:name="Subtle Emphasis" w:semiHidden="0" w:uiPriority="19" w:unhideWhenUsed="0" w:qFormat="1"/>
-    <w:lsdException w:name="Intense Emphasis" w:semiHidden="0" w:uiPriority="21" w:unhideWhenUsed="0" w:qFormat="1"/>
-    <w:lsdException w:name="Subtle Reference" w:semiHidden="0" w:uiPriority="31" w:unhideWhenUsed="0" w:qFormat="1"/>
-    <w:lsdException w:name="Intense Reference" w:semiHidden="0" w:uiPriority="32" w:unhideWhenUsed="0" w:qFormat="1"/>
-    <w:lsdException w:name="Book Title" w:semiHidden="0" w:uiPriority="33" w:unhideWhenUsed="0" w:qFormat="1"/>
-    <w:lsdException w:name="Bibliography" w:uiPriority="37"/>
-    <w:lsdException w:name="TOC Heading" w:uiPriority="39" w:qFormat="1"/>
-  </w:latentStyles>
-  <w:style w:type="paragraph" w:default="1" w:styleId="Normal">
-    <w:name w:val="Normal"/>
-    <w:qFormat/>
-    <w:rsid w:val="00807DC5"/>
-    <w:pPr>
-      <w:spacing w:after="160" w:line="259" w:lineRule="auto"/>
-      <w:jc w:val="both"/>
-    </w:pPr>
-    <w:rPr>
-      <w:szCs w:val="22"/>
-      <w:lang w:eastAsia="ja-JP"/>
-    </w:rPr>
-  </w:style>
-  <w:style w:type="paragraph" w:styleId="Titre1">
-    <w:name w:val="heading 1"/>
-    <w:basedOn w:val="Normal"/>
-    <w:next w:val="Normal"/>
-    <w:link w:val="Titre1Car"/>
-    <w:uiPriority w:val="9"/>
-    <w:qFormat/>
-    <w:rsid w:val="00807DC5"/>
-    <w:pPr>
-      <w:keepNext/>
-      <w:keepLines/>
-      <w:spacing w:before="720" w:after="480"/>
-      <w:outlineLvl w:val="0"/>
-    </w:pPr>
-    <w:rPr>
-      <w:rFonts w:asciiTheme="majorHAnsi" w:eastAsiaTheme="majorEastAsia" w:hAnsiTheme="majorHAnsi" w:cstheme="majorBidi"/>
-      <w:b/>
-      <w:sz w:val="32"/>
-      <w:szCs w:val="32"/>
-    </w:rPr>
-  </w:style>
-  <w:style w:type="character" w:default="1" w:styleId="Policepardfaut">
-    <w:name w:val="Default Paragraph Font"/>
-    <w:uiPriority w:val="1"/>
-    <w:semiHidden/>
-    <w:unhideWhenUsed/>
-  </w:style>
-  <w:style w:type="table" w:default="1" w:styleId="TableauNormal">
-    <w:name w:val="Normal Table"/>
-    <w:uiPriority w:val="99"/>
-    <w:semiHidden/>
-    <w:unhideWhenUsed/>
-    <w:tblPr>
-      <w:tblInd w:w="0" w:type="dxa"/>
-      <w:tblCellMar>
-        <w:top w:w="0" w:type="dxa"/>
-        <w:left w:w="108" w:type="dxa"/>
-        <w:bottom w:w="0" w:type="dxa"/>
-        <w:right w:w="108" w:type="dxa"/>
-      </w:tblCellMar>
-    </w:tblPr>
-  </w:style>
-  <w:style w:type="numbering" w:default="1" w:styleId="Aucuneliste">
-    <w:name w:val="No List"/>
-    <w:uiPriority w:val="99"/>
-    <w:semiHidden/>
-    <w:unhideWhenUsed/>
-  </w:style>
-  <w:style w:type="character" w:customStyle="1" w:styleId="Titre1Car">
-    <w:name w:val="Titre 1 Car"/>
-    <w:basedOn w:val="Policepardfaut"/>
-    <w:link w:val="Titre1"/>
-    <w:uiPriority w:val="9"/>
-    <w:rsid w:val="00807DC5"/>
-    <w:rPr>
-      <w:rFonts w:asciiTheme="majorHAnsi" w:eastAsiaTheme="majorEastAsia" w:hAnsiTheme="majorHAnsi" w:cstheme="majorBidi"/>
-      <w:b/>
-      <w:sz w:val="32"/>
-      <w:szCs w:val="32"/>
-      <w:lang w:eastAsia="ja-JP"/>
-    </w:rPr>
-  </w:style>
-  <w:style w:type="paragraph" w:styleId="Paragraphedeliste">
-    <w:name w:val="List Paragraph"/>
-    <w:basedOn w:val="Normal"/>
-    <w:uiPriority w:val="34"/>
-    <w:qFormat/>
-    <w:rsid w:val="000D17C2"/>
-    <w:pPr>
-      <w:ind w:left="720"/>
-      <w:contextualSpacing/>
-    </w:pPr>
-  </w:style>
-</w:styles>
-</file>
-
-<file path=word/stylesWithEffects.xml><?xml version="1.0" encoding="utf-8"?>
-<w:styles xmlns:wpc="http://schemas.microsoft.com/office/word/2010/wordprocessingCanvas" xmlns:mo="http://schemas.microsoft.com/office/mac/office/2008/main" xmlns:mc="http://schemas.openxmlformats.org/markup-compatibility/2006" xmlns:mv="urn:schemas-microsoft-com:mac:vml" xmlns:o="urn:schemas-microsoft-com:office:office" xmlns:r="http://schemas.openxmlformats.org/officeDocument/2006/relationships" xmlns:m="http://schemas.openxmlformats.org/officeDocument/2006/math" xmlns:v="urn:schemas-microsoft-com:vml" xmlns:wp14="http://schemas.microsoft.com/office/word/2010/wordprocessingDrawing" xmlns:wp="http://schemas.openxmlformats.org/drawingml/2006/wordprocessingDrawing" xmlns:w10="urn:schemas-microsoft-com:office:word" xmlns:w="http://schemas.openxmlformats.org/wordprocessingml/2006/main" xmlns:w14="http://schemas.microsoft.com/office/word/2010/wordml" xmlns:wpg="http://schemas.microsoft.com/office/word/2010/wordprocessingGroup" xmlns:wpi="http://schemas.microsoft.com/office/word/2010/wordprocessingInk" xmlns:wne="http://schemas.microsoft.com/office/word/2006/wordml" xmlns:wps="http://schemas.microsoft.com/office/word/2010/wordprocessingShape" mc:Ignorable="w14 wp14">
-  <w:docDefaults>
-    <w:rPrDefault>
-      <w:rPr>
-        <w:rFonts w:asciiTheme="minorHAnsi" w:eastAsiaTheme="minorEastAsia" w:hAnsiTheme="minorHAnsi" w:cstheme="minorBidi"/>
-        <w:sz w:val="24"/>
-        <w:szCs w:val="24"/>
-        <w:lang w:val="fr-FR" w:eastAsia="fr-FR" w:bidi="ar-SA"/>
-      </w:rPr>
-    </w:rPrDefault>
-    <w:pPrDefault/>
-  </w:docDefaults>
-  <w:latentStyles w:defLockedState="0" w:defUIPriority="99" w:defSemiHidden="1" w:defUnhideWhenUsed="1" w:defQFormat="0" w:count="276">
-    <w:lsdException w:name="Normal" w:semiHidden="0" w:uiPriority="0" w:unhideWhenUsed="0" w:qFormat="1"/>
-    <w:lsdException w:name="heading 1" w:semiHidden="0" w:uiPriority="9" w:unhideWhenUsed="0" w:qFormat="1"/>
-    <w:lsdException w:name="heading 2" w:uiPriority="9" w:qFormat="1"/>
-    <w:lsdException w:name="heading 3" w:uiPriority="9" w:qFormat="1"/>
-    <w:lsdException w:name="heading 4" w:uiPriority="9" w:qFormat="1"/>
-    <w:lsdException w:name="heading 5" w:uiPriority="9" w:qFormat="1"/>
-    <w:lsdException w:name="heading 6" w:uiPriority="9" w:qFormat="1"/>
-    <w:lsdException w:name="heading 7" w:uiPriority="9" w:qFormat="1"/>
-    <w:lsdException w:name="heading 8" w:uiPriority="9" w:qFormat="1"/>
-    <w:lsdException w:name="heading 9" w:uiPriority="9" w:qFormat="1"/>
-    <w:lsdException w:name="toc 1" w:uiPriority="39"/>
-    <w:lsdException w:name="toc 2" w:uiPriority="39"/>
-    <w:lsdException w:name="toc 3" w:uiPriority="39"/>
-    <w:lsdException w:name="toc 4" w:uiPriority="39"/>
-    <w:lsdException w:name="toc 5" w:uiPriority="39"/>
-    <w:lsdException w:name="toc 6" w:uiPriority="39"/>
-    <w:lsdException w:name="toc 7" w:uiPriority="39"/>
-    <w:lsdException w:name="toc 8" w:uiPriority="39"/>
-    <w:lsdException w:name="toc 9" w:uiPriority="39"/>
-    <w:lsdException w:name="caption" w:uiPriority="35" w:qFormat="1"/>
-    <w:lsdException w:name="Title" w:semiHidden="0" w:uiPriority="10" w:unhideWhenUsed="0" w:qFormat="1"/>
-    <w:lsdException w:name="Default Paragraph Font" w:uiPriority="1"/>
-    <w:lsdException w:name="Subtitle" w:semiHidden="0" w:uiPriority="11" w:unhideWhenUsed="0" w:qFormat="1"/>
-    <w:lsdException w:name="Strong" w:semiHidden="0" w:uiPriority="22" w:unhideWhenUsed="0" w:qFormat="1"/>
-    <w:lsdException w:name="Emphasis" w:semiHidden="0" w:uiPriority="20" w:unhideWhenUsed="0" w:qFormat="1"/>
-    <w:lsdException w:name="Table Grid" w:semiHidden="0" w:uiPriority="59" w:unhideWhenUsed="0"/>
-    <w:lsdException w:name="Placeholder Text" w:unhideWhenUsed="0"/>
-    <w:lsdException w:name="No Spacing" w:semiHidden="0" w:uiPriority="1" w:unhideWhenUsed="0" w:qFormat="1"/>
-    <w:lsdException w:name="Light Shading" w:semiHidden="0" w:uiPriority="60" w:unhideWhenUsed="0"/>
-    <w:lsdException w:name="Light List" w:semiHidden="0" w:uiPriority="61" w:unhideWhenUsed="0"/>
-    <w:lsdException w:name="Light Grid" w:semiHidden="0" w:uiPriority="62" w:unhideWhenUsed="0"/>
-    <w:lsdException w:name="Medium Shading 1" w:semiHidden="0" w:uiPriority="63" w:unhideWhenUsed="0"/>
-    <w:lsdException w:name="Medium Shading 2" w:semiHidden="0" w:uiPriority="64" w:unhideWhenUsed="0"/>
-    <w:lsdException w:name="Medium List 1" w:semiHidden="0" w:uiPriority="65" w:unhideWhenUsed="0"/>
-    <w:lsdException w:name="Medium List 2" w:semiHidden="0" w:uiPriority="66" w:unhideWhenUsed="0"/>
-    <w:lsdException w:name="Medium Grid 1" w:semiHidden="0" w:uiPriority="67" w:unhideWhenUsed="0"/>
-    <w:lsdException w:name="Medium Grid 2" w:semiHidden="0" w:uiPriority="68" w:unhideWhenUsed="0"/>
-    <w:lsdException w:name="Medium Grid 3" w:semiHidden="0" w:uiPriority="69" w:unhideWhenUsed="0"/>
-    <w:lsdException w:name="Dark List" w:semiHidden="0" w:uiPriority="70" w:unhideWhenUsed="0"/>
-    <w:lsdException w:name="Colorful Shading" w:semiHidden="0" w:uiPriority="71" w:unhideWhenUsed="0"/>
-    <w:lsdException w:name="Colorful List" w:semiHidden="0" w:uiPriority="72" w:unhideWhenUsed="0"/>
-    <w:lsdException w:name="Colorful Grid" w:semiHidden="0" w:uiPriority="73" w:unhideWhenUsed="0"/>
-    <w:lsdException w:name="Light Shading Accent 1" w:semiHidden="0" w:uiPriority="60" w:unhideWhenUsed="0"/>
-    <w:lsdException w:name="Light List Accent 1" w:semiHidden="0" w:uiPriority="61" w:unhideWhenUsed="0"/>
-    <w:lsdException w:name="Light Grid Accent 1" w:semiHidden="0" w:uiPriority="62" w:unhideWhenUsed="0"/>
-    <w:lsdException w:name="Medium Shading 1 Accent 1" w:semiHidden="0" w:uiPriority="63" w:unhideWhenUsed="0"/>
-    <w:lsdException w:name="Medium Shading 2 Accent 1" w:semiHidden="0" w:uiPriority="64" w:unhideWhenUsed="0"/>
-    <w:lsdException w:name="Medium List 1 Accent 1" w:semiHidden="0" w:uiPriority="65" w:unhideWhenUsed="0"/>
-    <w:lsdException w:name="Revision" w:unhideWhenUsed="0"/>
-    <w:lsdException w:name="List Paragraph" w:semiHidden="0" w:uiPriority="34" w:unhideWhenUsed="0" w:qFormat="1"/>
-    <w:lsdException w:name="Quote" w:semiHidden="0" w:uiPriority="29" w:unhideWhenUsed="0" w:qFormat="1"/>
-    <w:lsdException w:name="Intense Quote" w:semiHidden="0" w:uiPriority="30" w:unhideWhenUsed="0" w:qFormat="1"/>
-    <w:lsdException w:name="Medium List 2 Accent 1" w:semiHidden="0" w:uiPriority="66" w:unhideWhenUsed="0"/>
-    <w:lsdException w:name="Medium Grid 1 Accent 1" w:semiHidden="0" w:uiPriority="67" w:unhideWhenUsed="0"/>
-    <w:lsdException w:name="Medium Grid 2 Accent 1" w:semiHidden="0" w:uiPriority="68" w:unhideWhenUsed="0"/>
-    <w:lsdException w:name="Medium Grid 3 Accent 1" w:semiHidden="0" w:uiPriority="69" w:unhideWhenUsed="0"/>
-    <w:lsdException w:name="Dark List Accent 1" w:semiHidden="0" w:uiPriority="70" w:unhideWhenUsed="0"/>
-    <w:lsdException w:name="Colorful Shading Accent 1" w:semiHidden="0" w:uiPriority="71" w:unhideWhenUsed="0"/>
-    <w:lsdException w:name="Colorful List Accent 1" w:semiHidden="0" w:uiPriority="72" w:unhideWhenUsed="0"/>
-    <w:lsdException w:name="Colorful Grid Accent 1" w:semiHidden="0" w:uiPriority="73" w:unhideWhenUsed="0"/>
-    <w:lsdException w:name="Light Shading Accent 2" w:semiHidden="0" w:uiPriority="60" w:unhideWhenUsed="0"/>
-    <w:lsdException w:name="Light List Accent 2" w:semiHidden="0" w:uiPriority="61" w:unhideWhenUsed="0"/>
-    <w:lsdException w:name="Light Grid Accent 2" w:semiHidden="0" w:uiPriority="62" w:unhideWhenUsed="0"/>
-    <w:lsdException w:name="Medium Shading 1 Accent 2" w:semiHidden="0" w:uiPriority="63" w:unhideWhenUsed="0"/>
-    <w:lsdException w:name="Medium Shading 2 Accent 2" w:semiHidden="0" w:uiPriority="64" w:unhideWhenUsed="0"/>
-    <w:lsdException w:name="Medium List 1 Accent 2" w:semiHidden="0" w:uiPriority="65" w:unhideWhenUsed="0"/>
-    <w:lsdException w:name="Medium List 2 Accent 2" w:semiHidden="0" w:uiPriority="66" w:unhideWhenUsed="0"/>
-    <w:lsdException w:name="Medium Grid 1 Accent 2" w:semiHidden="0" w:uiPriority="67" w:unhideWhenUsed="0"/>
-    <w:lsdException w:name="Medium Grid 2 Accent 2" w:semiHidden="0" w:uiPriority="68" w:unhideWhenUsed="0"/>
-    <w:lsdException w:name="Medium Grid 3 Accent 2" w:semiHidden="0" w:uiPriority="69" w:unhideWhenUsed="0"/>
-    <w:lsdException w:name="Dark List Accent 2" w:semiHidden="0" w:uiPriority="70" w:unhideWhenUsed="0"/>
-    <w:lsdException w:name="Colorful Shading Accent 2" w:semiHidden="0" w:uiPriority="71" w:unhideWhenUsed="0"/>
-    <w:lsdException w:name="Colorful List Accent 2" w:semiHidden="0" w:uiPriority="72" w:unhideWhenUsed="0"/>
-    <w:lsdException w:name="Colorful Grid Accent 2" w:semiHidden="0" w:uiPriority="73" w:unhideWhenUsed="0"/>
-    <w:lsdException w:name="Light Shading Accent 3" w:semiHidden="0" w:uiPriority="60" w:unhideWhenUsed="0"/>
-    <w:lsdException w:name="Light List Accent 3" w:semiHidden="0" w:uiPriority="61" w:unhideWhenUsed="0"/>
-    <w:lsdException w:name="Light Grid Accent 3" w:semiHidden="0" w:uiPriority="62" w:unhideWhenUsed="0"/>
-    <w:lsdException w:name="Medium Shading 1 Accent 3" w:semiHidden="0" w:uiPriority="63" w:unhideWhenUsed="0"/>
-    <w:lsdException w:name="Medium Shading 2 Accent 3" w:semiHidden="0" w:uiPriority="64" w:unhideWhenUsed="0"/>
-    <w:lsdException w:name="Medium List 1 Accent 3" w:semiHidden="0" w:uiPriority="65" w:unhideWhenUsed="0"/>
-    <w:lsdException w:name="Medium List 2 Accent 3" w:semiHidden="0" w:uiPriority="66" w:unhideWhenUsed="0"/>
-    <w:lsdException w:name="Medium Grid 1 Accent 3" w:semiHidden="0" w:uiPriority="67" w:unhideWhenUsed="0"/>
-    <w:lsdException w:name="Medium Grid 2 Accent 3" w:semiHidden="0" w:uiPriority="68" w:unhideWhenUsed="0"/>
-    <w:lsdException w:name="Medium Grid 3 Accent 3" w:semiHidden="0" w:uiPriority="69" w:unhideWhenUsed="0"/>
-    <w:lsdException w:name="Dark List Accent 3" w:semiHidden="0" w:uiPriority="70" w:unhideWhenUsed="0"/>
-    <w:lsdException w:name="Colorful Shading Accent 3" w:semiHidden="0" w:uiPriority="71" w:unhideWhenUsed="0"/>
-    <w:lsdException w:name="Colorful List Accent 3" w:semiHidden="0" w:uiPriority="72" w:unhideWhenUsed="0"/>
-    <w:lsdException w:name="Colorful Grid Accent 3" w:semiHidden="0" w:uiPriority="73" w:unhideWhenUsed="0"/>
-    <w:lsdException w:name="Light Shading Accent 4" w:semiHidden="0" w:uiPriority="60" w:unhideWhenUsed="0"/>
-    <w:lsdException w:name="Light List Accent 4" w:semiHidden="0" w:uiPriority="61" w:unhideWhenUsed="0"/>
-    <w:lsdException w:name="Light Grid Accent 4" w:semiHidden="0" w:uiPriority="62" w:unhideWhenUsed="0"/>
-    <w:lsdException w:name="Medium Shading 1 Accent 4" w:semiHidden="0" w:uiPriority="63" w:unhideWhenUsed="0"/>
-    <w:lsdException w:name="Medium Shading 2 Accent 4" w:semiHidden="0" w:uiPriority="64" w:unhideWhenUsed="0"/>
-    <w:lsdException w:name="Medium List 1 Accent 4" w:semiHidden="0" w:uiPriority="65" w:unhideWhenUsed="0"/>
-    <w:lsdException w:name="Medium List 2 Accent 4" w:semiHidden="0" w:uiPriority="66" w:unhideWhenUsed="0"/>
-    <w:lsdException w:name="Medium Grid 1 Accent 4" w:semiHidden="0" w:uiPriority="67" w:unhideWhenUsed="0"/>
-    <w:lsdException w:name="Medium Grid 2 Accent 4" w:semiHidden="0" w:uiPriority="68" w:unhideWhenUsed="0"/>
-    <w:lsdException w:name="Medium Grid 3 Accent 4" w:semiHidden="0" w:uiPriority="69" w:unhideWhenUsed="0"/>
-    <w:lsdException w:name="Dark List Accent 4" w:semiHidden="0" w:uiPriority="70" w:unhideWhenUsed="0"/>
-    <w:lsdException w:name="Colorful Shading Accent 4" w:semiHidden="0" w:uiPriority="71" w:unhideWhenUsed="0"/>
-    <w:lsdException w:name="Colorful List Accent 4" w:semiHidden="0" w:uiPriority="72" w:unhideWhenUsed="0"/>
-    <w:lsdException w:name="Colorful Grid Accent 4" w:semiHidden="0" w:uiPriority="73" w:unhideWhenUsed="0"/>
-    <w:lsdException w:name="Light Shading Accent 5" w:semiHidden="0" w:uiPriority="60" w:unhideWhenUsed="0"/>
-    <w:lsdException w:name="Light List Accent 5" w:semiHidden="0" w:uiPriority="61" w:unhideWhenUsed="0"/>
-    <w:lsdException w:name="Light Grid Accent 5" w:semiHidden="0" w:uiPriority="62" w:unhideWhenUsed="0"/>
-    <w:lsdException w:name="Medium Shading 1 Accent 5" w:semiHidden="0" w:uiPriority="63" w:unhideWhenUsed="0"/>
-    <w:lsdException w:name="Medium Shading 2 Accent 5" w:semiHidden="0" w:uiPriority="64" w:unhideWhenUsed="0"/>
-    <w:lsdException w:name="Medium List 1 Accent 5" w:semiHidden="0" w:uiPriority="65" w:unhideWhenUsed="0"/>
-    <w:lsdException w:name="Medium List 2 Accent 5" w:semiHidden="0" w:uiPriority="66" w:unhideWhenUsed="0"/>
-    <w:lsdException w:name="Medium Grid 1 Accent 5" w:semiHidden="0" w:uiPriority="67" w:unhideWhenUsed="0"/>
-    <w:lsdException w:name="Medium Grid 2 Accent 5" w:semiHidden="0" w:uiPriority="68" w:unhideWhenUsed="0"/>
-    <w:lsdException w:name="Medium Grid 3 Accent 5" w:semiHidden="0" w:uiPriority="69" w:unhideWhenUsed="0"/>
-    <w:lsdException w:name="Dark List Accent 5" w:semiHidden="0" w:uiPriority="70" w:unhideWhenUsed="0"/>
-    <w:lsdException w:name="Colorful Shading Accent 5" w:semiHidden="0" w:uiPriority="71" w:unhideWhenUsed="0"/>
-    <w:lsdException w:name="Colorful List Accent 5" w:semiHidden="0" w:uiPriority="72" w:unhideWhenUsed="0"/>
-    <w:lsdException w:name="Colorful Grid Accent 5" w:semiHidden="0" w:uiPriority="73" w:unhideWhenUsed="0"/>
-    <w:lsdException w:name="Light Shading Accent 6" w:semiHidden="0" w:uiPriority="60" w:unhideWhenUsed="0"/>
-    <w:lsdException w:name="Light List Accent 6" w:semiHidden="0" w:uiPriority="61" w:unhideWhenUsed="0"/>
-    <w:lsdException w:name="Light Grid Accent 6" w:semiHidden="0" w:uiPriority="62" w:unhideWhenUsed="0"/>
-    <w:lsdException w:name="Medium Shading 1 Accent 6" w:semiHidden="0" w:uiPriority="63" w:unhideWhenUsed="0"/>
-    <w:lsdException w:name="Medium Shading 2 Accent 6" w:semiHidden="0" w:uiPriority="64" w:unhideWhenUsed="0"/>
-    <w:lsdException w:name="Medium List 1 Accent 6" w:semiHidden="0" w:uiPriority="65" w:unhideWhenUsed="0"/>
-    <w:lsdException w:name="Medium List 2 Accent 6" w:semiHidden="0" w:uiPriority="66" w:unhideWhenUsed="0"/>
-    <w:lsdException w:name="Medium Grid 1 Accent 6" w:semiHidden="0" w:uiPriority="67" w:unhideWhenUsed="0"/>
-    <w:lsdException w:name="Medium Grid 2 Accent 6" w:semiHidden="0" w:uiPriority="68" w:unhideWhenUsed="0"/>
-    <w:lsdException w:name="Medium Grid 3 Accent 6" w:semiHidden="0" w:uiPriority="69" w:unhideWhenUsed="0"/>
-    <w:lsdException w:name="Dark List Accent 6" w:semiHidden="0" w:uiPriority="70" w:unhideWhenUsed="0"/>
-    <w:lsdException w:name="Colorful Shading Accent 6" w:semiHidden="0" w:uiPriority="71" w:unhideWhenUsed="0"/>
-    <w:lsdException w:name="Colorful List Accent 6" w:semiHidden="0" w:uiPriority="72" w:unhideWhenUsed="0"/>
-    <w:lsdException w:name="Colorful Grid Accent 6" w:semiHidden="0" w:uiPriority="73" w:unhideWhenUsed="0"/>
-    <w:lsdException w:name="Subtle Emphasis" w:semiHidden="0" w:uiPriority="19" w:unhideWhenUsed="0" w:qFormat="1"/>
-    <w:lsdException w:name="Intense Emphasis" w:semiHidden="0" w:uiPriority="21" w:unhideWhenUsed="0" w:qFormat="1"/>
-    <w:lsdException w:name="Subtle Reference" w:semiHidden="0" w:uiPriority="31" w:unhideWhenUsed="0" w:qFormat="1"/>
-    <w:lsdException w:name="Intense Reference" w:semiHidden="0" w:uiPriority="32" w:unhideWhenUsed="0" w:qFormat="1"/>
-    <w:lsdException w:name="Book Title" w:semiHidden="0" w:uiPriority="33" w:unhideWhenUsed="0" w:qFormat="1"/>
-    <w:lsdException w:name="Bibliography" w:uiPriority="37"/>
-    <w:lsdException w:name="TOC Heading" w:uiPriority="39" w:qFormat="1"/>
+  <w:latentStyles w:defLockedState="0" w:defUIPriority="99" w:defSemiHidden="0" w:defUnhideWhenUsed="0" w:defQFormat="0" w:count="371">
+    <w:lsdException w:name="Normal" w:uiPriority="0" w:qFormat="1"/>
+    <w:lsdException w:name="heading 1" w:uiPriority="9" w:qFormat="1"/>
+    <w:lsdException w:name="heading 2" w:semiHidden="1" w:uiPriority="9" w:unhideWhenUsed="1" w:qFormat="1"/>
+    <w:lsdException w:name="heading 3" w:semiHidden="1" w:uiPriority="9" w:unhideWhenUsed="1" w:qFormat="1"/>
+    <w:lsdException w:name="heading 4" w:semiHidden="1" w:uiPriority="9" w:unhideWhenUsed="1" w:qFormat="1"/>
+    <w:lsdException w:name="heading 5" w:semiHidden="1" w:uiPriority="9" w:unhideWhenUsed="1" w:qFormat="1"/>
+    <w:lsdException w:name="heading 6" w:semiHidden="1" w:uiPriority="9" w:unhideWhenUsed="1" w:qFormat="1"/>
+    <w:lsdException w:name="heading 7" w:semiHidden="1" w:uiPriority="9" w:unhideWhenUsed="1" w:qFormat="1"/>
+    <w:lsdException w:name="heading 8" w:semiHidden="1" w:uiPriority="9" w:unhideWhenUsed="1" w:qFormat="1"/>
+    <w:lsdException w:name="heading 9" w:semiHidden="1" w:uiPriority="9" w:unhideWhenUsed="1" w:qFormat="1"/>
+    <w:lsdException w:name="index 1" w:semiHidden="1" w:unhideWhenUsed="1"/>
+    <w:lsdException w:name="index 2" w:semiHidden="1" w:unhideWhenUsed="1"/>
+    <w:lsdException w:name="index 3" w:semiHidden="1" w:unhideWhenUsed="1"/>
+    <w:lsdException w:name="index 4" w:semiHidden="1" w:unhideWhenUsed="1"/>
+    <w:lsdException w:name="index 5" w:semiHidden="1" w:unhideWhenUsed="1"/>
+    <w:lsdException w:name="index 6" w:semiHidden="1" w:unhideWhenUsed="1"/>
+    <w:lsdException w:name="index 7" w:semiHidden="1" w:unhideWhenUsed="1"/>
+    <w:lsdException w:name="index 8" w:semiHidden="1" w:unhideWhenUsed="1"/>
+    <w:lsdException w:name="index 9" w:semiHidden="1" w:unhideWhenUsed="1"/>
+    <w:lsdException w:name="toc 1" w:semiHidden="1" w:uiPriority="39" w:unhideWhenUsed="1"/>
+    <w:lsdException w:name="toc 2" w:semiHidden="1" w:uiPriority="39" w:unhideWhenUsed="1"/>
+    <w:lsdException w:name="toc 3" w:semiHidden="1" w:uiPriority="39" w:unhideWhenUsed="1"/>
+    <w:lsdException w:name="toc 4" w:semiHidden="1" w:uiPriority="39" w:unhideWhenUsed="1"/>
+    <w:lsdException w:name="toc 5" w:semiHidden="1" w:uiPriority="39" w:unhideWhenUsed="1"/>
+    <w:lsdException w:name="toc 6" w:semiHidden="1" w:uiPriority="39" w:unhideWhenUsed="1"/>
+    <w:lsdException w:name="toc 7" w:semiHidden="1" w:uiPriority="39" w:unhideWhenUsed="1"/>
+    <w:lsdException w:name="toc 8" w:semiHidden="1" w:uiPriority="39" w:unhideWhenUsed="1"/>
+    <w:lsdException w:name="toc 9" w:semiHidden="1" w:uiPriority="39" w:unhideWhenUsed="1"/>
+    <w:lsdException w:name="Normal Indent" w:semiHidden="1" w:unhideWhenUsed="1"/>
+    <w:lsdException w:name="footnote text" w:semiHidden="1" w:unhideWhenUsed="1"/>
+    <w:lsdException w:name="annotation text" w:semiHidden="1" w:unhideWhenUsed="1"/>
+    <w:lsdException w:name="header" w:semiHidden="1" w:unhideWhenUsed="1"/>
+    <w:lsdException w:name="footer" w:semiHidden="1" w:unhideWhenUsed="1"/>
+    <w:lsdException w:name="index heading" w:semiHidden="1" w:unhideWhenUsed="1"/>
+    <w:lsdException w:name="caption" w:semiHidden="1" w:uiPriority="35" w:unhideWhenUsed="1" w:qFormat="1"/>
+    <w:lsdException w:name="table of figures" w:semiHidden="1" w:unhideWhenUsed="1"/>
+    <w:lsdException w:name="envelope address" w:semiHidden="1" w:unhideWhenUsed="1"/>
+    <w:lsdException w:name="envelope return" w:semiHidden="1" w:unhideWhenUsed="1"/>
+    <w:lsdException w:name="footnote reference" w:semiHidden="1" w:unhideWhenUsed="1"/>
+    <w:lsdException w:name="annotation reference" w:semiHidden="1" w:unhideWhenUsed="1"/>
+    <w:lsdException w:name="line number" w:semiHidden="1" w:unhideWhenUsed="1"/>
+    <w:lsdException w:name="page number" w:semiHidden="1" w:unhideWhenUsed="1"/>
+    <w:lsdException w:name="endnote reference" w:semiHidden="1" w:unhideWhenUsed="1"/>
+    <w:lsdException w:name="endnote text" w:semiHidden="1" w:unhideWhenUsed="1"/>
+    <w:lsdException w:name="table of authorities" w:semiHidden="1" w:unhideWhenUsed="1"/>
+    <w:lsdException w:name="macro" w:semiHidden="1" w:unhideWhenUsed="1"/>
+    <w:lsdException w:name="toa heading" w:semiHidden="1" w:unhideWhenUsed="1"/>
+    <w:lsdException w:name="List" w:semiHidden="1" w:unhideWhenUsed="1"/>
+    <w:lsdException w:name="List Bullet" w:semiHidden="1" w:unhideWhenUsed="1"/>
+    <w:lsdException w:name="List Number" w:semiHidden="1" w:unhideWhenUsed="1"/>
+    <w:lsdException w:name="List 2" w:semiHidden="1" w:unhideWhenUsed="1"/>
+    <w:lsdException w:name="List 3" w:semiHidden="1" w:unhideWhenUsed="1"/>
+    <w:lsdException w:name="List 4" w:semiHidden="1" w:unhideWhenUsed="1"/>
+    <w:lsdException w:name="List 5" w:semiHidden="1" w:unhideWhenUsed="1"/>
+    <w:lsdException w:name="List Bullet 2" w:semiHidden="1" w:unhideWhenUsed="1"/>
+    <w:lsdException w:name="List Bullet 3" w:semiHidden="1" w:unhideWhenUsed="1"/>
+    <w:lsdException w:name="List Bullet 4" w:semiHidden="1" w:unhideWhenUsed="1"/>
+    <w:lsdException w:name="List Bullet 5" w:semiHidden="1" w:unhideWhenUsed="1"/>
+    <w:lsdException w:name="List Number 2" w:semiHidden="1" w:unhideWhenUsed="1"/>
+    <w:lsdException w:name="List Number 3" w:semiHidden="1" w:unhideWhenUsed="1"/>
+    <w:lsdException w:name="List Number 4" w:semiHidden="1" w:unhideWhenUsed="1"/>
+    <w:lsdException w:name="List Number 5" w:semiHidden="1" w:unhideWhenUsed="1"/>
+    <w:lsdException w:name="Title" w:uiPriority="10" w:qFormat="1"/>
+    <w:lsdException w:name="Closing" w:semiHidden="1" w:unhideWhenUsed="1"/>
+    <w:lsdException w:name="Signature" w:semiHidden="1" w:unhideWhenUsed="1"/>
+    <w:lsdException w:name="Default Paragraph Font" w:semiHidden="1" w:uiPriority="1" w:unhideWhenUsed="1"/>
+    <w:lsdException w:name="Body Text" w:semiHidden="1" w:unhideWhenUsed="1"/>
+    <w:lsdException w:name="Body Text Indent" w:semiHidden="1" w:unhideWhenUsed="1"/>
+    <w:lsdException w:name="List Continue" w:semiHidden="1" w:unhideWhenUsed="1"/>
+    <w:lsdException w:name="List Continue 2" w:semiHidden="1" w:unhideWhenUsed="1"/>
+    <w:lsdException w:name="List Continue 3" w:semiHidden="1" w:unhideWhenUsed="1"/>
+    <w:lsdException w:name="List Continue 4" w:semiHidden="1" w:unhideWhenUsed="1"/>
+    <w:lsdException w:name="List Continue 5" w:semiHidden="1" w:unhideWhenUsed="1"/>
+    <w:lsdException w:name="Message Header" w:semiHidden="1" w:unhideWhenUsed="1"/>
+    <w:lsdException w:name="Subtitle" w:uiPriority="11" w:qFormat="1"/>
+    <w:lsdException w:name="Salutation" w:semiHidden="1" w:unhideWhenUsed="1"/>
+    <w:lsdException w:name="Date" w:semiHidden="1" w:unhideWhenUsed="1"/>
+    <w:lsdException w:name="Body Text First Indent" w:semiHidden="1" w:unhideWhenUsed="1"/>
+    <w:lsdException w:name="Body Text First Indent 2" w:semiHidden="1" w:unhideWhenUsed="1"/>
+    <w:lsdException w:name="Note Heading" w:semiHidden="1" w:unhideWhenUsed="1"/>
+    <w:lsdException w:name="Body Text 2" w:semiHidden="1" w:unhideWhenUsed="1"/>
+    <w:lsdException w:name="Body Text 3" w:semiHidden="1" w:unhideWhenUsed="1"/>
+    <w:lsdException w:name="Body Text Indent 2" w:semiHidden="1" w:unhideWhenUsed="1"/>
+    <w:lsdException w:name="Body Text Indent 3" w:semiHidden="1" w:unhideWhenUsed="1"/>
+    <w:lsdException w:name="Block Text" w:semiHidden="1" w:unhideWhenUsed="1"/>
+    <w:lsdException w:name="Hyperlink" w:semiHidden="1" w:unhideWhenUsed="1"/>
+    <w:lsdException w:name="FollowedHyperlink" w:semiHidden="1" w:unhideWhenUsed="1"/>
+    <w:lsdException w:name="Strong" w:uiPriority="22" w:qFormat="1"/>
+    <w:lsdException w:name="Emphasis" w:uiPriority="20" w:qFormat="1"/>
+    <w:lsdException w:name="Document Map" w:semiHidden="1" w:unhideWhenUsed="1"/>
+    <w:lsdException w:name="Plain Text" w:semiHidden="1" w:unhideWhenUsed="1"/>
+    <w:lsdException w:name="E-mail Signature" w:semiHidden="1" w:unhideWhenUsed="1"/>
+    <w:lsdException w:name="HTML Top of Form" w:semiHidden="1" w:unhideWhenUsed="1"/>
+    <w:lsdException w:name="HTML Bottom of Form" w:semiHidden="1" w:unhideWhenUsed="1"/>
+    <w:lsdException w:name="Normal (Web)" w:semiHidden="1" w:unhideWhenUsed="1"/>
+    <w:lsdException w:name="HTML Acronym" w:semiHidden="1" w:unhideWhenUsed="1"/>
+    <w:lsdException w:name="HTML Address" w:semiHidden="1" w:unhideWhenUsed="1"/>
+    <w:lsdException w:name="HTML Cite" w:semiHidden="1" w:unhideWhenUsed="1"/>
+    <w:lsdException w:name="HTML Code" w:semiHidden="1" w:unhideWhenUsed="1"/>
+    <w:lsdException w:name="HTML Definition" w:semiHidden="1" w:unhideWhenUsed="1"/>
+    <w:lsdException w:name="HTML Keyboard" w:semiHidden="1" w:unhideWhenUsed="1"/>
+    <w:lsdException w:name="HTML Preformatted" w:semiHidden="1" w:unhideWhenUsed="1"/>
+    <w:lsdException w:name="HTML Sample" w:semiHidden="1" w:unhideWhenUsed="1"/>
+    <w:lsdException w:name="HTML Typewriter" w:semiHidden="1" w:unhideWhenUsed="1"/>
+    <w:lsdException w:name="HTML Variable" w:semiHidden="1" w:unhideWhenUsed="1"/>
+    <w:lsdException w:name="Normal Table" w:semiHidden="1" w:unhideWhenUsed="1"/>
+    <w:lsdException w:name="annotation subject" w:semiHidden="1" w:unhideWhenUsed="1"/>
+    <w:lsdException w:name="No List" w:semiHidden="1" w:unhideWhenUsed="1"/>
+    <w:lsdException w:name="Outline List 1" w:semiHidden="1" w:unhideWhenUsed="1"/>
+    <w:lsdException w:name="Outline List 2" w:semiHidden="1" w:unhideWhenUsed="1"/>
+    <w:lsdException w:name="Outline List 3" w:semiHidden="1" w:unhideWhenUsed="1"/>
+    <w:lsdException w:name="Table Simple 1" w:semiHidden="1" w:unhideWhenUsed="1"/>
+    <w:lsdException w:name="Table Simple 2" w:semiHidden="1" w:unhideWhenUsed="1"/>
+    <w:lsdException w:name="Table Simple 3" w:semiHidden="1" w:unhideWhenUsed="1"/>
+    <w:lsdException w:name="Table Classic 1" w:semiHidden="1" w:unhideWhenUsed="1"/>
+    <w:lsdException w:name="Table Classic 2" w:semiHidden="1" w:unhideWhenUsed="1"/>
+    <w:lsdException w:name="Table Classic 3" w:semiHidden="1" w:unhideWhenUsed="1"/>
+    <w:lsdException w:name="Table Classic 4" w:semiHidden="1" w:unhideWhenUsed="1"/>
+    <w:lsdException w:name="Table Colorful 1" w:semiHidden="1" w:unhideWhenUsed="1"/>
+    <w:lsdException w:name="Table Colorful 2" w:semiHidden="1" w:unhideWhenUsed="1"/>
+    <w:lsdException w:name="Table Colorful 3" w:semiHidden="1" w:unhideWhenUsed="1"/>
+    <w:lsdException w:name="Table Columns 1" w:semiHidden="1" w:unhideWhenUsed="1"/>
+    <w:lsdException w:name="Table Columns 2" w:semiHidden="1" w:unhideWhenUsed="1"/>
+    <w:lsdException w:name="Table Columns 3" w:semiHidden="1" w:unhideWhenUsed="1"/>
+    <w:lsdException w:name="Table Columns 4" w:semiHidden="1" w:unhideWhenUsed="1"/>
+    <w:lsdException w:name="Table Columns 5" w:semiHidden="1" w:unhideWhenUsed="1"/>
+    <w:lsdException w:name="Table Grid 1" w:semiHidden="1" w:unhideWhenUsed="1"/>
+    <w:lsdException w:name="Table Grid 2" w:semiHidden="1" w:unhideWhenUsed="1"/>
+    <w:lsdException w:name="Table Grid 3" w:semiHidden="1" w:unhideWhenUsed="1"/>
+    <w:lsdException w:name="Table Grid 4" w:semiHidden="1" w:unhideWhenUsed="1"/>
+    <w:lsdException w:name="Table Grid 5" w:semiHidden="1" w:unhideWhenUsed="1"/>
+    <w:lsdException w:name="Table Grid 6" w:semiHidden="1" w:unhideWhenUsed="1"/>
+    <w:lsdException w:name="Table Grid 7" w:semiHidden="1" w:unhideWhenUsed="1"/>
+    <w:lsdException w:name="Table Grid 8" w:semiHidden="1" w:unhideWhenUsed="1"/>
+    <w:lsdException w:name="Table List 1" w:semiHidden="1" w:unhideWhenUsed="1"/>
+    <w:lsdException w:name="Table List 2" w:semiHidden="1" w:unhideWhenUsed="1"/>
+    <w:lsdException w:name="Table List 3" w:semiHidden="1" w:unhideWhenUsed="1"/>
+    <w:lsdException w:name="Table List 4" w:semiHidden="1" w:unhideWhenUsed="1"/>
+    <w:lsdException w:name="Table List 5" w:semiHidden="1" w:unhideWhenUsed="1"/>
+    <w:lsdException w:name="Table List 6" w:semiHidden="1" w:unhideWhenUsed="1"/>
+    <w:lsdException w:name="Table List 7" w:semiHidden="1" w:unhideWhenUsed="1"/>
+    <w:lsdException w:name="Table List 8" w:semiHidden="1" w:unhideWhenUsed="1"/>
+    <w:lsdException w:name="Table 3D effects 1" w:semiHidden="1" w:unhideWhenUsed="1"/>
+    <w:lsdException w:name="Table 3D effects 2" w:semiHidden="1" w:unhideWhenUsed="1"/>
+    <w:lsdException w:name="Table 3D effects 3" w:semiHidden="1" w:unhideWhenUsed="1"/>
+    <w:lsdException w:name="Table Contemporary" w:semiHidden="1" w:unhideWhenUsed="1"/>
+    <w:lsdException w:name="Table Elegant" w:semiHidden="1" w:unhideWhenUsed="1"/>
+    <w:lsdException w:name="Table Professional" w:semiHidden="1" w:unhideWhenUsed="1"/>
+    <w:lsdException w:name="Table Subtle 1" w:semiHidden="1" w:unhideWhenUsed="1"/>
+    <w:lsdException w:name="Table Subtle 2" w:semiHidden="1" w:unhideWhenUsed="1"/>
+    <w:lsdException w:name="Table Web 1" w:semiHidden="1" w:unhideWhenUsed="1"/>
+    <w:lsdException w:name="Table Web 2" w:semiHidden="1" w:unhideWhenUsed="1"/>
+    <w:lsdException w:name="Table Web 3" w:semiHidden="1" w:unhideWhenUsed="1"/>
+    <w:lsdException w:name="Balloon Text" w:semiHidden="1" w:unhideWhenUsed="1"/>
+    <w:lsdException w:name="Table Grid" w:uiPriority="59"/>
+    <w:lsdException w:name="Table Theme" w:semiHidden="1" w:unhideWhenUsed="1"/>
+    <w:lsdException w:name="Placeholder Text" w:semiHidden="1"/>
+    <w:lsdException w:name="No Spacing" w:uiPriority="1" w:qFormat="1"/>
+    <w:lsdException w:name="Light Shading" w:uiPriority="60"/>
+    <w:lsdException w:name="Light List" w:uiPriority="61"/>
+    <w:lsdException w:name="Light Grid" w:uiPriority="62"/>
+    <w:lsdException w:name="Medium Shading 1" w:uiPriority="63"/>
+    <w:lsdException w:name="Medium Shading 2" w:uiPriority="64"/>
+    <w:lsdException w:name="Medium List 1" w:uiPriority="65"/>
+    <w:lsdException w:name="Medium List 2" w:uiPriority="66"/>
+    <w:lsdException w:name="Medium Grid 1" w:uiPriority="67"/>
+    <w:lsdException w:name="Medium Grid 2" w:uiPriority="68"/>
+    <w:lsdException w:name="Medium Grid 3" w:uiPriority="69"/>
+    <w:lsdException w:name="Dark List" w:uiPriority="70"/>
+    <w:lsdException w:name="Colorful Shading" w:uiPriority="71"/>
+    <w:lsdException w:name="Colorful List" w:uiPriority="72"/>
+    <w:lsdException w:name="Colorful Grid" w:uiPriority="73"/>
+    <w:lsdException w:name="Light Shading Accent 1" w:uiPriority="60"/>
+    <w:lsdException w:name="Light List Accent 1" w:uiPriority="61"/>
+    <w:lsdException w:name="Light Grid Accent 1" w:uiPriority="62"/>
+    <w:lsdException w:name="Medium Shading 1 Accent 1" w:uiPriority="63"/>
+    <w:lsdException w:name="Medium Shading 2 Accent 1" w:uiPriority="64"/>
+    <w:lsdException w:name="Medium List 1 Accent 1" w:uiPriority="65"/>
+    <w:lsdException w:name="Revision" w:semiHidden="1"/>
+    <w:lsdException w:name="List Paragraph" w:uiPriority="34" w:qFormat="1"/>
+    <w:lsdException w:name="Quote" w:uiPriority="29" w:qFormat="1"/>
+    <w:lsdException w:name="Intense Quote" w:uiPriority="30" w:qFormat="1"/>
+    <w:lsdException w:name="Medium List 2 Accent 1" w:uiPriority="66"/>
+    <w:lsdException w:name="Medium Grid 1 Accent 1" w:uiPriority="67"/>
+    <w:lsdException w:name="Medium Grid 2 Accent 1" w:uiPriority="68"/>
+    <w:lsdException w:name="Medium Grid 3 Accent 1" w:uiPriority="69"/>
+    <w:lsdException w:name="Dark List Accent 1" w:uiPriority="70"/>
+    <w:lsdException w:name="Colorful Shading Accent 1" w:uiPriority="71"/>
+    <w:lsdException w:name="Colorful List Accent 1" w:uiPriority="72"/>
+    <w:lsdException w:name="Colorful Grid Accent 1" w:uiPriority="73"/>
+    <w:lsdException w:name="Light Shading Accent 2" w:uiPriority="60"/>
+    <w:lsdException w:name="Light List Accent 2" w:uiPriority="61"/>
+    <w:lsdException w:name="Light Grid Accent 2" w:uiPriority="62"/>
+    <w:lsdException w:name="Medium Shading 1 Accent 2" w:uiPriority="63"/>
+    <w:lsdException w:name="Medium Shading 2 Accent 2" w:uiPriority="64"/>
+    <w:lsdException w:name="Medium List 1 Accent 2" w:uiPriority="65"/>
+    <w:lsdException w:name="Medium List 2 Accent 2" w:uiPriority="66"/>
+    <w:lsdException w:name="Medium Grid 1 Accent 2" w:uiPriority="67"/>
+    <w:lsdException w:name="Medium Grid 2 Accent 2" w:uiPriority="68"/>
+    <w:lsdException w:name="Medium Grid 3 Accent 2" w:uiPriority="69"/>
+    <w:lsdException w:name="Dark List Accent 2" w:uiPriority="70"/>
+    <w:lsdException w:name="Colorful Shading Accent 2" w:uiPriority="71"/>
+    <w:lsdException w:name="Colorful List Accent 2" w:uiPriority="72"/>
+    <w:lsdException w:name="Colorful Grid Accent 2" w:uiPriority="73"/>
+    <w:lsdException w:name="Light Shading Accent 3" w:uiPriority="60"/>
+    <w:lsdException w:name="Light List Accent 3" w:uiPriority="61"/>
+    <w:lsdException w:name="Light Grid Accent 3" w:uiPriority="62"/>
+    <w:lsdException w:name="Medium Shading 1 Accent 3" w:uiPriority="63"/>
+    <w:lsdException w:name="Medium Shading 2 Accent 3" w:uiPriority="64"/>
+    <w:lsdException w:name="Medium List 1 Accent 3" w:uiPriority="65"/>
+    <w:lsdException w:name="Medium List 2 Accent 3" w:uiPriority="66"/>
+    <w:lsdException w:name="Medium Grid 1 Accent 3" w:uiPriority="67"/>
+    <w:lsdException w:name="Medium Grid 2 Accent 3" w:uiPriority="68"/>
+    <w:lsdException w:name="Medium Grid 3 Accent 3" w:uiPriority="69"/>
+    <w:lsdException w:name="Dark List Accent 3" w:uiPriority="70"/>
+    <w:lsdException w:name="Colorful Shading Accent 3" w:uiPriority="71"/>
+    <w:lsdException w:name="Colorful List Accent 3" w:uiPriority="72"/>
+    <w:lsdException w:name="Colorful Grid Accent 3" w:uiPriority="73"/>
+    <w:lsdException w:name="Light Shading Accent 4" w:uiPriority="60"/>
+    <w:lsdException w:name="Light List Accent 4" w:uiPriority="61"/>
+    <w:lsdException w:name="Light Grid Accent 4" w:uiPriority="62"/>
+    <w:lsdException w:name="Medium Shading 1 Accent 4" w:uiPriority="63"/>
+    <w:lsdException w:name="Medium Shading 2 Accent 4" w:uiPriority="64"/>
+    <w:lsdException w:name="Medium List 1 Accent 4" w:uiPriority="65"/>
+    <w:lsdException w:name="Medium List 2 Accent 4" w:uiPriority="66"/>
+    <w:lsdException w:name="Medium Grid 1 Accent 4" w:uiPriority="67"/>
+    <w:lsdException w:name="Medium Grid 2 Accent 4" w:uiPriority="68"/>
+    <w:lsdException w:name="Medium Grid 3 Accent 4" w:uiPriority="69"/>
+    <w:lsdException w:name="Dark List Accent 4" w:uiPriority="70"/>
+    <w:lsdException w:name="Colorful Shading Accent 4" w:uiPriority="71"/>
+    <w:lsdException w:name="Colorful List Accent 4" w:uiPriority="72"/>
+    <w:lsdException w:name="Colorful Grid Accent 4" w:uiPriority="73"/>
+    <w:lsdException w:name="Light Shading Accent 5" w:uiPriority="60"/>
+    <w:lsdException w:name="Light List Accent 5" w:uiPriority="61"/>
+    <w:lsdException w:name="Light Grid Accent 5" w:uiPriority="62"/>
+    <w:lsdException w:name="Medium Shading 1 Accent 5" w:uiPriority="63"/>
+    <w:lsdException w:name="Medium Shading 2 Accent 5" w:uiPriority="64"/>
+    <w:lsdException w:name="Medium List 1 Accent 5" w:uiPriority="65"/>
+    <w:lsdException w:name="Medium List 2 Accent 5" w:uiPriority="66"/>
+    <w:lsdException w:name="Medium Grid 1 Accent 5" w:uiPriority="67"/>
+    <w:lsdException w:name="Medium Grid 2 Accent 5" w:uiPriority="68"/>
+    <w:lsdException w:name="Medium Grid 3 Accent 5" w:uiPriority="69"/>
+    <w:lsdException w:name="Dark List Accent 5" w:uiPriority="70"/>
+    <w:lsdException w:name="Colorful Shading Accent 5" w:uiPriority="71"/>
+    <w:lsdException w:name="Colorful List Accent 5" w:uiPriority="72"/>
+    <w:lsdException w:name="Colorful Grid Accent 5" w:uiPriority="73"/>
+    <w:lsdException w:name="Light Shading Accent 6" w:uiPriority="60"/>
+    <w:lsdException w:name="Light List Accent 6" w:uiPriority="61"/>
+    <w:lsdException w:name="Light Grid Accent 6" w:uiPriority="62"/>
+    <w:lsdException w:name="Medium Shading 1 Accent 6" w:uiPriority="63"/>
+    <w:lsdException w:name="Medium Shading 2 Accent 6" w:uiPriority="64"/>
+    <w:lsdException w:name="Medium List 1 Accent 6" w:uiPriority="65"/>
+    <w:lsdException w:name="Medium List 2 Accent 6" w:uiPriority="66"/>
+    <w:lsdException w:name="Medium Grid 1 Accent 6" w:uiPriority="67"/>
+    <w:lsdException w:name="Medium Grid 2 Accent 6" w:uiPriority="68"/>
+    <w:lsdException w:name="Medium Grid 3 Accent 6" w:uiPriority="69"/>
+    <w:lsdException w:name="Dark List Accent 6" w:uiPriority="70"/>
+    <w:lsdException w:name="Colorful Shading Accent 6" w:uiPriority="71"/>
+    <w:lsdException w:name="Colorful List Accent 6" w:uiPriority="72"/>
+    <w:lsdException w:name="Colorful Grid Accent 6" w:uiPriority="73"/>
+    <w:lsdException w:name="Subtle Emphasis" w:uiPriority="19" w:qFormat="1"/>
+    <w:lsdException w:name="Intense Emphasis" w:uiPriority="21" w:qFormat="1"/>
+    <w:lsdException w:name="Subtle Reference" w:uiPriority="31" w:qFormat="1"/>
+    <w:lsdException w:name="Intense Reference" w:uiPriority="32" w:qFormat="1"/>
+    <w:lsdException w:name="Book Title" w:uiPriority="33" w:qFormat="1"/>
+    <w:lsdException w:name="Bibliography" w:semiHidden="1" w:uiPriority="37" w:unhideWhenUsed="1"/>
+    <w:lsdException w:name="TOC Heading" w:semiHidden="1" w:uiPriority="39" w:unhideWhenUsed="1" w:qFormat="1"/>
+    <w:lsdException w:name="Grid Table 4" w:uiPriority="49"/>
+    <w:lsdException w:name="Grid Table 5 Dark" w:uiPriority="50"/>
+    <w:lsdException w:name="Grid Table 6 Colorful" w:uiPriority="51"/>
+    <w:lsdException w:name="Grid Table 7 Colorful" w:uiPriority="52"/>
+    <w:lsdException w:name="Grid Table 1 Light Accent 1" w:uiPriority="46"/>
+    <w:lsdException w:name="Grid Table 2 Accent 1" w:uiPriority="47"/>
+    <w:lsdException w:name="Grid Table 3 Accent 1" w:uiPriority="48"/>
+    <w:lsdException w:name="Grid Table 4 Accent 1" w:uiPriority="49"/>
+    <w:lsdException w:name="Grid Table 5 Dark Accent 1" w:uiPriority="50"/>
+    <w:lsdException w:name="Grid Table 6 Colorful Accent 1" w:uiPriority="51"/>
+    <w:lsdException w:name="Grid Table 7 Colorful Accent 1" w:uiPriority="52"/>
+    <w:lsdException w:name="Grid Table 1 Light Accent 2" w:uiPriority="46"/>
+    <w:lsdException w:name="Grid Table 2 Accent 2" w:uiPriority="47"/>
+    <w:lsdException w:name="Grid Table 3 Accent 2" w:uiPriority="48"/>
+    <w:lsdException w:name="Grid Table 4 Accent 2" w:uiPriority="49"/>
+    <w:lsdException w:name="Grid Table 5 Dark Accent 2" w:uiPriority="50"/>
+    <w:lsdException w:name="Grid Table 6 Colorful Accent 2" w:uiPriority="51"/>
+    <w:lsdException w:name="Grid Table 7 Colorful Accent 2" w:uiPriority="52"/>
+    <w:lsdException w:name="Grid Table 1 Light Accent 3" w:uiPriority="46"/>
+    <w:lsdException w:name="Grid Table 2 Accent 3" w:uiPriority="47"/>
+    <w:lsdException w:name="Grid Table 3 Accent 3" w:uiPriority="48"/>
+    <w:lsdException w:name="Grid Table 4 Accent 3" w:uiPriority="49"/>
+    <w:lsdException w:name="Grid Table 5 Dark Accent 3" w:uiPriority="50"/>
+    <w:lsdException w:name="Grid Table 6 Colorful Accent 3" w:uiPriority="51"/>
+    <w:lsdException w:name="Grid Table 7 Colorful Accent 3" w:uiPriority="52"/>
+    <w:lsdException w:name="Grid Table 1 Light Accent 4" w:uiPriority="46"/>
+    <w:lsdException w:name="Grid Table 2 Accent 4" w:uiPriority="47"/>
+    <w:lsdException w:name="Grid Table 3 Accent 4" w:uiPriority="48"/>
+    <w:lsdException w:name="Grid Table 4 Accent 4" w:uiPriority="49"/>
+    <w:lsdException w:name="Grid Table 5 Dark Accent 4" w:uiPriority="50"/>
+    <w:lsdException w:name="Grid Table 6 Colorful Accent 4" w:uiPriority="51"/>
+    <w:lsdException w:name="Grid Table 7 Colorful Accent 4" w:uiPriority="52"/>
+    <w:lsdException w:name="Grid Table 1 Light Accent 5" w:uiPriority="46"/>
+    <w:lsdException w:name="Grid Table 2 Accent 5" w:uiPriority="47"/>
+    <w:lsdException w:name="Grid Table 3 Accent 5" w:uiPriority="48"/>
+    <w:lsdException w:name="Grid Table 4 Accent 5" w:uiPriority="49"/>
+    <w:lsdException w:name="Grid Table 5 Dark Accent 5" w:uiPriority="50"/>
+    <w:lsdException w:name="Grid Table 6 Colorful Accent 5" w:uiPriority="51"/>
+    <w:lsdException w:name="Grid Table 7 Colorful Accent 5" w:uiPriority="52"/>
+    <w:lsdException w:name="Grid Table 1 Light Accent 6" w:uiPriority="46"/>
+    <w:lsdException w:name="Grid Table 2 Accent 6" w:uiPriority="47"/>
+    <w:lsdException w:name="Grid Table 3 Accent 6" w:uiPriority="48"/>
+    <w:lsdException w:name="Grid Table 4 Accent 6" w:uiPriority="49"/>
+    <w:lsdException w:name="Grid Table 5 Dark Accent 6" w:uiPriority="50"/>
+    <w:lsdException w:name="Grid Table 6 Colorful Accent 6" w:uiPriority="51"/>
+    <w:lsdException w:name="Grid Table 7 Colorful Accent 6" w:uiPriority="52"/>
+    <w:lsdException w:name="List Table 1 Light" w:uiPriority="46"/>
+    <w:lsdException w:name="List Table 2" w:uiPriority="47"/>
+    <w:lsdException w:name="List Table 3" w:uiPriority="48"/>
+    <w:lsdException w:name="List Table 4" w:uiPriority="49"/>
+    <w:lsdException w:name="List Table 5 Dark" w:uiPriority="50"/>
+    <w:lsdException w:name="List Table 6 Colorful" w:uiPriority="51"/>
+    <w:lsdException w:name="List Table 7 Colorful" w:uiPriority="52"/>
+    <w:lsdException w:name="List Table 1 Light Accent 1" w:uiPriority="46"/>
+    <w:lsdException w:name="List Table 2 Accent 1" w:uiPriority="47"/>
+    <w:lsdException w:name="List Table 3 Accent 1" w:uiPriority="48"/>
+    <w:lsdException w:name="List Table 4 Accent 1" w:uiPriority="49"/>
+    <w:lsdException w:name="List Table 5 Dark Accent 1" w:uiPriority="50"/>
+    <w:lsdException w:name="List Table 6 Colorful Accent 1" w:uiPriority="51"/>
+    <w:lsdException w:name="List Table 7 Colorful Accent 1" w:uiPriority="52"/>
+    <w:lsdException w:name="List Table 1 Light Accent 2" w:uiPriority="46"/>
+    <w:lsdException w:name="List Table 2 Accent 2" w:uiPriority="47"/>
+    <w:lsdException w:name="List Table 3 Accent 2" w:uiPriority="48"/>
+    <w:lsdException w:name="List Table 4 Accent 2" w:uiPriority="49"/>
+    <w:lsdException w:name="List Table 5 Dark Accent 2" w:uiPriority="50"/>
+    <w:lsdException w:name="List Table 6 Colorful Accent 2" w:uiPriority="51"/>
+    <w:lsdException w:name="List Table 7 Colorful Accent 2" w:uiPriority="52"/>
+    <w:lsdException w:name="List Table 1 Light Accent 3" w:uiPriority="46"/>
+    <w:lsdException w:name="List Table 2 Accent 3" w:uiPriority="47"/>
+    <w:lsdException w:name="List Table 3 Accent 3" w:uiPriority="48"/>
+    <w:lsdException w:name="List Table 4 Accent 3" w:uiPriority="49"/>
+    <w:lsdException w:name="List Table 5 Dark Accent 3" w:uiPriority="50"/>
+    <w:lsdException w:name="List Table 6 Colorful Accent 3" w:uiPriority="51"/>
+    <w:lsdException w:name="List Table 7 Colorful Accent 3" w:uiPriority="52"/>
+    <w:lsdException w:name="List Table 1 Light Accent 4" w:uiPriority="46"/>
+    <w:lsdException w:name="List Table 2 Accent 4" w:uiPriority="47"/>
+    <w:lsdException w:name="List Table 3 Accent 4" w:uiPriority="48"/>
+    <w:lsdException w:name="List Table 4 Accent 4" w:uiPriority="49"/>
+    <w:lsdException w:name="List Table 5 Dark Accent 4" w:uiPriority="50"/>
+    <w:lsdException w:name="List Table 6 Colorful Accent 4" w:uiPriority="51"/>
+    <w:lsdException w:name="List Table 7 Colorful Accent 4" w:uiPriority="52"/>
+    <w:lsdException w:name="List Table 1 Light Accent 5" w:uiPriority="46"/>
+    <w:lsdException w:name="List Table 2 Accent 5" w:uiPriority="47"/>
+    <w:lsdException w:name="List Table 3 Accent 5" w:uiPriority="48"/>
+    <w:lsdException w:name="List Table 4 Accent 5" w:uiPriority="49"/>
+    <w:lsdException w:name="List Table 5 Dark Accent 5" w:uiPriority="50"/>
+    <w:lsdException w:name="List Table 6 Colorful Accent 5" w:uiPriority="51"/>
+    <w:lsdException w:name="List Table 7 Colorful Accent 5" w:uiPriority="52"/>
+    <w:lsdException w:name="List Table 1 Light Accent 6" w:uiPriority="46"/>
+    <w:lsdException w:name="List Table 2 Accent 6" w:uiPriority="47"/>
+    <w:lsdException w:name="List Table 3 Accent 6" w:uiPriority="48"/>
+    <w:lsdException w:name="List Table 4 Accent 6" w:uiPriority="49"/>
+    <w:lsdException w:name="List Table 5 Dark Accent 6" w:uiPriority="50"/>
+    <w:lsdException w:name="List Table 6 Colorful Accent 6" w:uiPriority="51"/>
+    <w:lsdException w:name="List Table 7 Colorful Accent 6" w:uiPriority="52"/>
   </w:latentStyles>
   <w:style w:type="paragraph" w:default="1" w:styleId="Normal">
     <w:name w:val="Normal"/>

</xml_diff>